<commit_message>
lesson 458 - Monday
</commit_message>
<xml_diff>
--- a/english_via_skype/solutions/doc/lesson_456_Revision music_edit.docx
+++ b/english_via_skype/solutions/doc/lesson_456_Revision music_edit.docx
@@ -68,25 +68,7 @@
           <w:szCs w:val="36"/>
           <w:lang w:val="en-US"/>
         </w:rPr>
-        <w:t xml:space="preserve">- </w:t>
-      </w:r>
-      <w:proofErr w:type="spellStart"/>
-      <w:r>
-        <w:rPr>
-          <w:sz w:val="36"/>
-          <w:szCs w:val="36"/>
-          <w:lang w:val="en-US"/>
-        </w:rPr>
-        <w:t>Weeknd</w:t>
-      </w:r>
-      <w:proofErr w:type="spellEnd"/>
-      <w:r>
-        <w:rPr>
-          <w:sz w:val="36"/>
-          <w:szCs w:val="36"/>
-          <w:lang w:val="en-US"/>
-        </w:rPr>
-        <w:t xml:space="preserve"> is in his…</w:t>
+        <w:t>- Weeknd is in his…</w:t>
       </w:r>
       <w:r>
         <w:rPr>
@@ -127,25 +109,7 @@
           <w:szCs w:val="36"/>
           <w:lang w:val="en-US"/>
         </w:rPr>
-        <w:t xml:space="preserve">- Lady </w:t>
-      </w:r>
-      <w:proofErr w:type="spellStart"/>
-      <w:r>
-        <w:rPr>
-          <w:sz w:val="36"/>
-          <w:szCs w:val="36"/>
-          <w:lang w:val="en-US"/>
-        </w:rPr>
-        <w:t>Pank</w:t>
-      </w:r>
-      <w:proofErr w:type="spellEnd"/>
-      <w:r>
-        <w:rPr>
-          <w:sz w:val="36"/>
-          <w:szCs w:val="36"/>
-          <w:lang w:val="en-US"/>
-        </w:rPr>
-        <w:t xml:space="preserve"> has been …</w:t>
+        <w:t>- Lady Pank has been …</w:t>
       </w:r>
       <w:r>
         <w:rPr>
@@ -161,6 +125,14 @@
           <w:szCs w:val="36"/>
           <w:lang w:val="en-US"/>
         </w:rPr>
+        <w:t>ing</w:t>
+      </w:r>
+      <w:r>
+        <w:rPr>
+          <w:sz w:val="36"/>
+          <w:szCs w:val="36"/>
+          <w:lang w:val="en-US"/>
+        </w:rPr>
         <w:t>………………………in on their old hits</w:t>
       </w:r>
     </w:p>
@@ -220,6 +192,14 @@
           <w:lang w:val="en-US"/>
         </w:rPr>
         <w:t>trigger</w:t>
+      </w:r>
+      <w:r>
+        <w:rPr>
+          <w:sz w:val="36"/>
+          <w:szCs w:val="36"/>
+          <w:lang w:val="en-US"/>
+        </w:rPr>
+        <w:t>ed</w:t>
       </w:r>
       <w:bookmarkStart w:id="0" w:name="_GoBack"/>
       <w:bookmarkEnd w:id="0"/>
@@ -254,7 +234,23 @@
           <w:szCs w:val="36"/>
           <w:lang w:val="en-US"/>
         </w:rPr>
-        <w:t>drew</w:t>
+        <w:t>dra</w:t>
+      </w:r>
+      <w:r>
+        <w:rPr>
+          <w:sz w:val="36"/>
+          <w:szCs w:val="36"/>
+          <w:lang w:val="en-US"/>
+        </w:rPr>
+        <w:t>w</w:t>
+      </w:r>
+      <w:r>
+        <w:rPr>
+          <w:sz w:val="36"/>
+          <w:szCs w:val="36"/>
+          <w:lang w:val="en-US"/>
+        </w:rPr>
+        <w:t>s</w:t>
       </w:r>
       <w:r>
         <w:rPr>
@@ -345,43 +341,7 @@
           <w:szCs w:val="36"/>
           <w:lang w:val="en-US"/>
         </w:rPr>
-        <w:t xml:space="preserve"> (</w:t>
-      </w:r>
-      <w:proofErr w:type="spellStart"/>
-      <w:r>
-        <w:rPr>
-          <w:sz w:val="36"/>
-          <w:szCs w:val="36"/>
-          <w:lang w:val="en-US"/>
-        </w:rPr>
-        <w:t>uspokajać</w:t>
-      </w:r>
-      <w:proofErr w:type="spellEnd"/>
-      <w:r>
-        <w:rPr>
-          <w:sz w:val="36"/>
-          <w:szCs w:val="36"/>
-          <w:lang w:val="en-US"/>
-        </w:rPr>
-        <w:t>/</w:t>
-      </w:r>
-      <w:proofErr w:type="spellStart"/>
-      <w:r>
-        <w:rPr>
-          <w:sz w:val="36"/>
-          <w:szCs w:val="36"/>
-          <w:lang w:val="en-US"/>
-        </w:rPr>
-        <w:t>ukajać</w:t>
-      </w:r>
-      <w:proofErr w:type="spellEnd"/>
-      <w:r>
-        <w:rPr>
-          <w:sz w:val="36"/>
-          <w:szCs w:val="36"/>
-          <w:lang w:val="en-US"/>
-        </w:rPr>
-        <w:t>)</w:t>
+        <w:t xml:space="preserve"> (uspokajać/ukajać)</w:t>
       </w:r>
       <w:r>
         <w:rPr>
@@ -397,43 +357,7 @@
           <w:szCs w:val="36"/>
           <w:lang w:val="en-US"/>
         </w:rPr>
-        <w:t>l (</w:t>
-      </w:r>
-      <w:proofErr w:type="spellStart"/>
-      <w:r>
-        <w:rPr>
-          <w:sz w:val="36"/>
-          <w:szCs w:val="36"/>
-          <w:lang w:val="en-US"/>
-        </w:rPr>
-        <w:t>uspokajać</w:t>
-      </w:r>
-      <w:proofErr w:type="spellEnd"/>
-      <w:r>
-        <w:rPr>
-          <w:sz w:val="36"/>
-          <w:szCs w:val="36"/>
-          <w:lang w:val="en-US"/>
-        </w:rPr>
-        <w:t>/</w:t>
-      </w:r>
-      <w:proofErr w:type="spellStart"/>
-      <w:r>
-        <w:rPr>
-          <w:sz w:val="36"/>
-          <w:szCs w:val="36"/>
-          <w:lang w:val="en-US"/>
-        </w:rPr>
-        <w:t>ululać</w:t>
-      </w:r>
-      <w:proofErr w:type="spellEnd"/>
-      <w:r>
-        <w:rPr>
-          <w:sz w:val="36"/>
-          <w:szCs w:val="36"/>
-          <w:lang w:val="en-US"/>
-        </w:rPr>
-        <w:t>)</w:t>
+        <w:t>l (uspokajać/ululać)</w:t>
       </w:r>
       <w:r>
         <w:rPr>
@@ -449,25 +373,7 @@
           <w:szCs w:val="36"/>
           <w:lang w:val="en-US"/>
         </w:rPr>
-        <w:t xml:space="preserve"> (</w:t>
-      </w:r>
-      <w:proofErr w:type="spellStart"/>
-      <w:r>
-        <w:rPr>
-          <w:sz w:val="36"/>
-          <w:szCs w:val="36"/>
-          <w:lang w:val="en-US"/>
-        </w:rPr>
-        <w:t>więź</w:t>
-      </w:r>
-      <w:proofErr w:type="spellEnd"/>
-      <w:r>
-        <w:rPr>
-          <w:sz w:val="36"/>
-          <w:szCs w:val="36"/>
-          <w:lang w:val="en-US"/>
-        </w:rPr>
-        <w:t>)</w:t>
+        <w:t xml:space="preserve"> (więź)</w:t>
       </w:r>
       <w:r>
         <w:rPr>
@@ -483,43 +389,7 @@
           <w:szCs w:val="36"/>
           <w:lang w:val="en-US"/>
         </w:rPr>
-        <w:t xml:space="preserve"> (</w:t>
-      </w:r>
-      <w:proofErr w:type="spellStart"/>
-      <w:r>
-        <w:rPr>
-          <w:sz w:val="36"/>
-          <w:szCs w:val="36"/>
-          <w:lang w:val="en-US"/>
-        </w:rPr>
-        <w:t>orzeźwiać</w:t>
-      </w:r>
-      <w:proofErr w:type="spellEnd"/>
-      <w:r>
-        <w:rPr>
-          <w:sz w:val="36"/>
-          <w:szCs w:val="36"/>
-          <w:lang w:val="en-US"/>
-        </w:rPr>
-        <w:t>/</w:t>
-      </w:r>
-      <w:proofErr w:type="spellStart"/>
-      <w:r>
-        <w:rPr>
-          <w:sz w:val="36"/>
-          <w:szCs w:val="36"/>
-          <w:lang w:val="en-US"/>
-        </w:rPr>
-        <w:t>ożywić</w:t>
-      </w:r>
-      <w:proofErr w:type="spellEnd"/>
-      <w:r>
-        <w:rPr>
-          <w:sz w:val="36"/>
-          <w:szCs w:val="36"/>
-          <w:lang w:val="en-US"/>
-        </w:rPr>
-        <w:t>)</w:t>
+        <w:t xml:space="preserve"> (orzeźwiać/ożywić)</w:t>
       </w:r>
       <w:r>
         <w:rPr>
@@ -535,25 +405,7 @@
           <w:szCs w:val="36"/>
           <w:lang w:val="en-US"/>
         </w:rPr>
-        <w:t xml:space="preserve"> (</w:t>
-      </w:r>
-      <w:proofErr w:type="spellStart"/>
-      <w:r>
-        <w:rPr>
-          <w:sz w:val="36"/>
-          <w:szCs w:val="36"/>
-          <w:lang w:val="en-US"/>
-        </w:rPr>
-        <w:t>wspominać</w:t>
-      </w:r>
-      <w:proofErr w:type="spellEnd"/>
-      <w:r>
-        <w:rPr>
-          <w:sz w:val="36"/>
-          <w:szCs w:val="36"/>
-          <w:lang w:val="en-US"/>
-        </w:rPr>
-        <w:t>)</w:t>
+        <w:t xml:space="preserve"> (wspominać)</w:t>
       </w:r>
     </w:p>
     <w:p>
@@ -747,7 +599,6 @@
         </w:rPr>
         <w:t>- It helps to …</w:t>
       </w:r>
-      <w:proofErr w:type="spellStart"/>
       <w:r>
         <w:rPr>
           <w:sz w:val="36"/>
@@ -756,7 +607,6 @@
         </w:rPr>
         <w:t>remienisce</w:t>
       </w:r>
-      <w:proofErr w:type="spellEnd"/>
       <w:r>
         <w:rPr>
           <w:sz w:val="36"/>
@@ -780,7 +630,6 @@
         </w:rPr>
         <w:t>- It …</w:t>
       </w:r>
-      <w:proofErr w:type="spellStart"/>
       <w:r>
         <w:rPr>
           <w:sz w:val="36"/>
@@ -788,23 +637,13 @@
         </w:rPr>
         <w:t>soothes</w:t>
       </w:r>
-      <w:proofErr w:type="spellEnd"/>
-      <w:r>
-        <w:rPr>
-          <w:sz w:val="36"/>
-          <w:szCs w:val="36"/>
-        </w:rPr>
-        <w:t xml:space="preserve">………………………………..my </w:t>
-      </w:r>
-      <w:proofErr w:type="spellStart"/>
-      <w:r>
-        <w:rPr>
-          <w:sz w:val="36"/>
-          <w:szCs w:val="36"/>
-        </w:rPr>
-        <w:t>nerves</w:t>
-      </w:r>
-      <w:proofErr w:type="spellEnd"/>
+      <w:r>
+        <w:rPr>
+          <w:sz w:val="36"/>
+          <w:szCs w:val="36"/>
+        </w:rPr>
+        <w:t>………………………………..my nerves</w:t>
+      </w:r>
     </w:p>
     <w:p>
       <w:pPr>

</xml_diff>